<commit_message>
Finalise measure, add comparisons over time and before/during/after
</commit_message>
<xml_diff>
--- a/data/HumanJudgements/Energy trilemma project.docx
+++ b/data/HumanJudgements/Energy trilemma project.docx
@@ -35,16 +35,7 @@
           <w:sz w:val="24"/>
           <w:szCs w:val="24"/>
         </w:rPr>
-        <w:t>This project aims to measure how much the media discusses the ‘energy trilemma’: t</w:t>
-      </w:r>
-      <w:r>
-        <w:rPr>
-          <w:b w:val="0"/>
-          <w:bCs w:val="0"/>
-          <w:sz w:val="24"/>
-          <w:szCs w:val="24"/>
-        </w:rPr>
-        <w:t>hree crucial components of our global energy system</w:t>
+        <w:t>This project aims to measure how much the media discusses the ‘energy trilemma’: three crucial components of our global energy system</w:t>
       </w:r>
       <w:r>
         <w:rPr>
@@ -121,7 +112,61 @@
           <w:sz w:val="24"/>
           <w:szCs w:val="24"/>
         </w:rPr>
-        <w:t xml:space="preserve">We’ve collected </w:t>
+        <w:t xml:space="preserve">We’ve collected a large </w:t>
+      </w:r>
+      <w:r>
+        <w:rPr>
+          <w:b w:val="0"/>
+          <w:bCs w:val="0"/>
+          <w:sz w:val="24"/>
+          <w:szCs w:val="24"/>
+        </w:rPr>
+        <w:t>number</w:t>
+      </w:r>
+      <w:r>
+        <w:rPr>
+          <w:b w:val="0"/>
+          <w:bCs w:val="0"/>
+          <w:sz w:val="24"/>
+          <w:szCs w:val="24"/>
+        </w:rPr>
+        <w:t xml:space="preserve"> of </w:t>
+      </w:r>
+      <w:r>
+        <w:rPr>
+          <w:b w:val="0"/>
+          <w:bCs w:val="0"/>
+          <w:sz w:val="24"/>
+          <w:szCs w:val="24"/>
+        </w:rPr>
+        <w:t xml:space="preserve">news articles about the </w:t>
+      </w:r>
+      <w:r>
+        <w:rPr>
+          <w:b w:val="0"/>
+          <w:bCs w:val="0"/>
+          <w:sz w:val="24"/>
+          <w:szCs w:val="24"/>
+        </w:rPr>
+        <w:t>UN</w:t>
+      </w:r>
+      <w:r>
+        <w:rPr>
+          <w:b w:val="0"/>
+          <w:bCs w:val="0"/>
+          <w:sz w:val="24"/>
+          <w:szCs w:val="24"/>
+        </w:rPr>
+        <w:t xml:space="preserve"> conferences</w:t>
+      </w:r>
+      <w:r>
+        <w:rPr>
+          <w:b w:val="0"/>
+          <w:bCs w:val="0"/>
+          <w:sz w:val="24"/>
+          <w:szCs w:val="24"/>
+        </w:rPr>
+        <w:t xml:space="preserve"> on climate change (</w:t>
       </w:r>
       <w:proofErr w:type="gramStart"/>
       <w:r>
@@ -131,25 +176,7 @@
           <w:sz w:val="24"/>
           <w:szCs w:val="24"/>
         </w:rPr>
-        <w:t xml:space="preserve">a large </w:t>
-      </w:r>
-      <w:r>
-        <w:rPr>
-          <w:b w:val="0"/>
-          <w:bCs w:val="0"/>
-          <w:sz w:val="24"/>
-          <w:szCs w:val="24"/>
-        </w:rPr>
-        <w:t>number</w:t>
-      </w:r>
-      <w:r>
-        <w:rPr>
-          <w:b w:val="0"/>
-          <w:bCs w:val="0"/>
-          <w:sz w:val="24"/>
-          <w:szCs w:val="24"/>
-        </w:rPr>
-        <w:t xml:space="preserve"> of</w:t>
+        <w:t>e.g.</w:t>
       </w:r>
       <w:proofErr w:type="gramEnd"/>
       <w:r>
@@ -159,16 +186,7 @@
           <w:sz w:val="24"/>
           <w:szCs w:val="24"/>
         </w:rPr>
-        <w:t xml:space="preserve"> </w:t>
-      </w:r>
-      <w:r>
-        <w:rPr>
-          <w:b w:val="0"/>
-          <w:bCs w:val="0"/>
-          <w:sz w:val="24"/>
-          <w:szCs w:val="24"/>
-        </w:rPr>
-        <w:t>news articles about the COP conferences</w:t>
+        <w:t xml:space="preserve"> COP26)</w:t>
       </w:r>
       <w:r>
         <w:rPr>
@@ -244,7 +262,25 @@
           <w:sz w:val="24"/>
           <w:szCs w:val="24"/>
         </w:rPr>
-        <w:t>The first task is for you to understand what the three aspects of the trilemma are, so that you can recognise them. There’s a short introduction to the topics on the next page.</w:t>
+        <w:t>The first task is for you to understand what the three aspects of the trilemma are, so that you can recognise them. There’s a short introduction to the topics on the next page</w:t>
+      </w:r>
+      <w:r>
+        <w:rPr>
+          <w:b w:val="0"/>
+          <w:bCs w:val="0"/>
+          <w:sz w:val="24"/>
+          <w:szCs w:val="24"/>
+        </w:rPr>
+        <w:t>, and a link to a short video</w:t>
+      </w:r>
+      <w:r>
+        <w:rPr>
+          <w:b w:val="0"/>
+          <w:bCs w:val="0"/>
+          <w:sz w:val="24"/>
+          <w:szCs w:val="24"/>
+        </w:rPr>
+        <w:t>.</w:t>
       </w:r>
     </w:p>
     <w:p>
@@ -264,7 +300,139 @@
           <w:sz w:val="24"/>
           <w:szCs w:val="24"/>
         </w:rPr>
-        <w:t xml:space="preserve">Next, pick one of the articles to read. When you’ve read it, </w:t>
+        <w:t>Rating involves the following steps:</w:t>
+      </w:r>
+    </w:p>
+    <w:p>
+      <w:pPr>
+        <w:pStyle w:val="Heading3"/>
+        <w:rPr>
+          <w:b w:val="0"/>
+          <w:bCs w:val="0"/>
+          <w:sz w:val="24"/>
+          <w:szCs w:val="24"/>
+        </w:rPr>
+      </w:pPr>
+      <w:r>
+        <w:rPr>
+          <w:b w:val="0"/>
+          <w:bCs w:val="0"/>
+          <w:sz w:val="24"/>
+          <w:szCs w:val="24"/>
+        </w:rPr>
+        <w:t xml:space="preserve">Open the </w:t>
+      </w:r>
+      <w:r>
+        <w:rPr>
+          <w:b w:val="0"/>
+          <w:bCs w:val="0"/>
+          <w:sz w:val="24"/>
+          <w:szCs w:val="24"/>
+        </w:rPr>
+        <w:t>“</w:t>
+      </w:r>
+      <w:proofErr w:type="spellStart"/>
+      <w:r>
+        <w:rPr>
+          <w:b w:val="0"/>
+          <w:bCs w:val="0"/>
+          <w:sz w:val="24"/>
+          <w:szCs w:val="24"/>
+        </w:rPr>
+        <w:t>NewsArticles</w:t>
+      </w:r>
+      <w:proofErr w:type="spellEnd"/>
+      <w:r>
+        <w:rPr>
+          <w:b w:val="0"/>
+          <w:bCs w:val="0"/>
+          <w:sz w:val="24"/>
+          <w:szCs w:val="24"/>
+        </w:rPr>
+        <w:t>” pdf file and r</w:t>
+      </w:r>
+      <w:r>
+        <w:rPr>
+          <w:b w:val="0"/>
+          <w:bCs w:val="0"/>
+          <w:sz w:val="24"/>
+          <w:szCs w:val="24"/>
+        </w:rPr>
+        <w:t>ead</w:t>
+      </w:r>
+      <w:r>
+        <w:rPr>
+          <w:b w:val="0"/>
+          <w:bCs w:val="0"/>
+          <w:sz w:val="24"/>
+          <w:szCs w:val="24"/>
+        </w:rPr>
+        <w:t xml:space="preserve"> one of the articles</w:t>
+      </w:r>
+      <w:r>
+        <w:rPr>
+          <w:b w:val="0"/>
+          <w:bCs w:val="0"/>
+          <w:sz w:val="24"/>
+          <w:szCs w:val="24"/>
+        </w:rPr>
+        <w:t xml:space="preserve">. </w:t>
+      </w:r>
+      <w:r>
+        <w:rPr>
+          <w:b w:val="0"/>
+          <w:bCs w:val="0"/>
+          <w:sz w:val="24"/>
+          <w:szCs w:val="24"/>
+        </w:rPr>
+        <w:t>Some of the formatting might be a little strange</w:t>
+      </w:r>
+      <w:r>
+        <w:rPr>
+          <w:b w:val="0"/>
+          <w:bCs w:val="0"/>
+          <w:sz w:val="24"/>
+          <w:szCs w:val="24"/>
+        </w:rPr>
+        <w:t xml:space="preserve"> or the text might be cut off halfway through a sentence. Don’t worry about this, just try to get a gist of what the article is about.</w:t>
+      </w:r>
+    </w:p>
+    <w:p>
+      <w:pPr>
+        <w:pStyle w:val="Heading3"/>
+        <w:rPr>
+          <w:b w:val="0"/>
+          <w:bCs w:val="0"/>
+          <w:sz w:val="24"/>
+          <w:szCs w:val="24"/>
+        </w:rPr>
+      </w:pPr>
+      <w:r>
+        <w:rPr>
+          <w:b w:val="0"/>
+          <w:bCs w:val="0"/>
+          <w:sz w:val="24"/>
+          <w:szCs w:val="24"/>
+        </w:rPr>
+        <w:t xml:space="preserve">When you’ve read </w:t>
+      </w:r>
+      <w:r>
+        <w:rPr>
+          <w:b w:val="0"/>
+          <w:bCs w:val="0"/>
+          <w:sz w:val="24"/>
+          <w:szCs w:val="24"/>
+        </w:rPr>
+        <w:t>the article</w:t>
+      </w:r>
+      <w:r>
+        <w:rPr>
+          <w:b w:val="0"/>
+          <w:bCs w:val="0"/>
+          <w:sz w:val="24"/>
+          <w:szCs w:val="24"/>
+        </w:rPr>
+        <w:t xml:space="preserve">, </w:t>
       </w:r>
       <w:proofErr w:type="gramStart"/>
       <w:r>
@@ -284,7 +452,99 @@
           <w:sz w:val="24"/>
           <w:szCs w:val="24"/>
         </w:rPr>
-        <w:t xml:space="preserve"> the ratings excel file. You can provide your judgement about how much the article discussed each component. Type in a score from 0 (did not discuss) to 10 (discussed a lot) for each article. Some articles might not discuss one of the components at all, while in others there may be a balance.</w:t>
+        <w:t xml:space="preserve"> the ratings excel file. You can provide your judgement about how much the article discussed each component. </w:t>
+      </w:r>
+      <w:r>
+        <w:rPr>
+          <w:b w:val="0"/>
+          <w:bCs w:val="0"/>
+          <w:sz w:val="24"/>
+          <w:szCs w:val="24"/>
+        </w:rPr>
+        <w:t xml:space="preserve">Make sure the </w:t>
+      </w:r>
+      <w:r>
+        <w:rPr>
+          <w:b w:val="0"/>
+          <w:bCs w:val="0"/>
+          <w:sz w:val="24"/>
+          <w:szCs w:val="24"/>
+        </w:rPr>
+        <w:t>article number and article ID match.</w:t>
+      </w:r>
+    </w:p>
+    <w:p>
+      <w:pPr>
+        <w:pStyle w:val="Heading3"/>
+        <w:rPr>
+          <w:b w:val="0"/>
+          <w:bCs w:val="0"/>
+          <w:sz w:val="24"/>
+          <w:szCs w:val="24"/>
+        </w:rPr>
+      </w:pPr>
+      <w:r>
+        <w:rPr>
+          <w:b w:val="0"/>
+          <w:bCs w:val="0"/>
+          <w:sz w:val="24"/>
+          <w:szCs w:val="24"/>
+        </w:rPr>
+        <w:drawing>
+          <wp:inline distT="0" distB="0" distL="0" distR="0" wp14:anchorId="19959C64" wp14:editId="5EBCCA53">
+            <wp:extent cx="3650043" cy="1718666"/>
+            <wp:effectExtent l="0" t="0" r="0" b="0"/>
+            <wp:docPr id="1" name="Picture 1" descr="Timeline&#10;&#10;Description automatically generated"/>
+            <wp:cNvGraphicFramePr>
+              <a:graphicFrameLocks xmlns:a="http://schemas.openxmlformats.org/drawingml/2006/main" noChangeAspect="1"/>
+            </wp:cNvGraphicFramePr>
+            <a:graphic xmlns:a="http://schemas.openxmlformats.org/drawingml/2006/main">
+              <a:graphicData uri="http://schemas.openxmlformats.org/drawingml/2006/picture">
+                <pic:pic xmlns:pic="http://schemas.openxmlformats.org/drawingml/2006/picture">
+                  <pic:nvPicPr>
+                    <pic:cNvPr id="1" name="Picture 1" descr="Timeline&#10;&#10;Description automatically generated"/>
+                    <pic:cNvPicPr/>
+                  </pic:nvPicPr>
+                  <pic:blipFill>
+                    <a:blip r:embed="rId4"/>
+                    <a:stretch>
+                      <a:fillRect/>
+                    </a:stretch>
+                  </pic:blipFill>
+                  <pic:spPr>
+                    <a:xfrm>
+                      <a:off x="0" y="0"/>
+                      <a:ext cx="3686042" cy="1735617"/>
+                    </a:xfrm>
+                    <a:prstGeom prst="rect">
+                      <a:avLst/>
+                    </a:prstGeom>
+                  </pic:spPr>
+                </pic:pic>
+              </a:graphicData>
+            </a:graphic>
+          </wp:inline>
+        </w:drawing>
+      </w:r>
+    </w:p>
+    <w:p>
+      <w:pPr>
+        <w:pStyle w:val="Heading3"/>
+        <w:rPr>
+          <w:b w:val="0"/>
+          <w:bCs w:val="0"/>
+          <w:sz w:val="24"/>
+          <w:szCs w:val="24"/>
+        </w:rPr>
+      </w:pPr>
+      <w:r>
+        <w:rPr>
+          <w:b w:val="0"/>
+          <w:bCs w:val="0"/>
+          <w:sz w:val="24"/>
+          <w:szCs w:val="24"/>
+        </w:rPr>
+        <w:t>Type in a score from 0 (did not discuss) to 10 (discussed a lot) for each article. Some articles might not discuss one of the components at all, while in others there may be a balance.</w:t>
       </w:r>
       <w:r>
         <w:rPr>
@@ -302,7 +562,25 @@
           <w:sz w:val="24"/>
           <w:szCs w:val="24"/>
         </w:rPr>
-        <w:t xml:space="preserve"> Don’t worry about it too much – we</w:t>
+        <w:t xml:space="preserve"> Don’t </w:t>
+      </w:r>
+      <w:r>
+        <w:rPr>
+          <w:b w:val="0"/>
+          <w:bCs w:val="0"/>
+          <w:sz w:val="24"/>
+          <w:szCs w:val="24"/>
+        </w:rPr>
+        <w:t>overthink things</w:t>
+      </w:r>
+      <w:r>
+        <w:rPr>
+          <w:b w:val="0"/>
+          <w:bCs w:val="0"/>
+          <w:sz w:val="24"/>
+          <w:szCs w:val="24"/>
+        </w:rPr>
+        <w:t xml:space="preserve"> – we</w:t>
       </w:r>
       <w:r>
         <w:rPr>
@@ -349,6 +627,98 @@
           <w:sz w:val="24"/>
           <w:szCs w:val="24"/>
         </w:rPr>
+        <w:t xml:space="preserve">Go through each </w:t>
+      </w:r>
+      <w:r>
+        <w:rPr>
+          <w:b w:val="0"/>
+          <w:bCs w:val="0"/>
+          <w:sz w:val="24"/>
+          <w:szCs w:val="24"/>
+        </w:rPr>
+        <w:t xml:space="preserve">of the 40 </w:t>
+      </w:r>
+      <w:r>
+        <w:rPr>
+          <w:b w:val="0"/>
+          <w:bCs w:val="0"/>
+          <w:sz w:val="24"/>
+          <w:szCs w:val="24"/>
+        </w:rPr>
+        <w:t>article</w:t>
+      </w:r>
+      <w:r>
+        <w:rPr>
+          <w:b w:val="0"/>
+          <w:bCs w:val="0"/>
+          <w:sz w:val="24"/>
+          <w:szCs w:val="24"/>
+        </w:rPr>
+        <w:t>s</w:t>
+      </w:r>
+      <w:r>
+        <w:rPr>
+          <w:b w:val="0"/>
+          <w:bCs w:val="0"/>
+          <w:sz w:val="24"/>
+          <w:szCs w:val="24"/>
+        </w:rPr>
+        <w:t xml:space="preserve"> in the article list and rate each one. </w:t>
+      </w:r>
+      <w:r>
+        <w:rPr>
+          <w:b w:val="0"/>
+          <w:bCs w:val="0"/>
+          <w:sz w:val="24"/>
+          <w:szCs w:val="24"/>
+        </w:rPr>
+        <w:t xml:space="preserve">It should take about 4 hours. </w:t>
+      </w:r>
+      <w:r>
+        <w:rPr>
+          <w:b w:val="0"/>
+          <w:bCs w:val="0"/>
+          <w:sz w:val="24"/>
+          <w:szCs w:val="24"/>
+        </w:rPr>
+        <w:t xml:space="preserve">You’re not expected to </w:t>
+      </w:r>
+      <w:r>
+        <w:rPr>
+          <w:b w:val="0"/>
+          <w:bCs w:val="0"/>
+          <w:sz w:val="24"/>
+          <w:szCs w:val="24"/>
+        </w:rPr>
+        <w:t>do this in one sitting</w:t>
+      </w:r>
+      <w:r>
+        <w:rPr>
+          <w:b w:val="0"/>
+          <w:bCs w:val="0"/>
+          <w:sz w:val="24"/>
+          <w:szCs w:val="24"/>
+        </w:rPr>
+        <w:t>.</w:t>
+      </w:r>
+    </w:p>
+    <w:p>
+      <w:pPr>
+        <w:pStyle w:val="Heading3"/>
+        <w:rPr>
+          <w:b w:val="0"/>
+          <w:bCs w:val="0"/>
+          <w:sz w:val="24"/>
+          <w:szCs w:val="24"/>
+        </w:rPr>
+      </w:pPr>
+      <w:r>
+        <w:rPr>
+          <w:b w:val="0"/>
+          <w:bCs w:val="0"/>
+          <w:sz w:val="24"/>
+          <w:szCs w:val="24"/>
+        </w:rPr>
         <w:t xml:space="preserve">Remember to log your </w:t>
       </w:r>
       <w:proofErr w:type="gramStart"/>
@@ -371,7 +741,7 @@
         </w:rPr>
         <w:t xml:space="preserve"> ask Sean if anything is not clear (</w:t>
       </w:r>
-      <w:hyperlink r:id="rId4" w:history="1">
+      <w:hyperlink r:id="rId5" w:history="1">
         <w:r>
           <w:rPr>
             <w:rStyle w:val="Hyperlink"/>
@@ -423,15 +793,16 @@
     <w:p>
       <w:pPr>
         <w:pStyle w:val="Heading3"/>
-        <w:rPr>
-          <w:sz w:val="24"/>
-          <w:szCs w:val="24"/>
-        </w:rPr>
-      </w:pPr>
-      <w:r>
-        <w:rPr>
-          <w:sz w:val="24"/>
-          <w:szCs w:val="24"/>
+        <w:spacing w:before="0" w:beforeAutospacing="0" w:after="120" w:afterAutospacing="0"/>
+        <w:rPr>
+          <w:sz w:val="32"/>
+          <w:szCs w:val="32"/>
+        </w:rPr>
+      </w:pPr>
+      <w:r>
+        <w:rPr>
+          <w:sz w:val="32"/>
+          <w:szCs w:val="32"/>
         </w:rPr>
         <w:lastRenderedPageBreak/>
         <w:t>The energy trilemma</w:t>
@@ -440,6 +811,7 @@
     <w:p>
       <w:pPr>
         <w:pStyle w:val="Heading3"/>
+        <w:spacing w:before="0" w:beforeAutospacing="0" w:after="120" w:afterAutospacing="0"/>
         <w:rPr>
           <w:b w:val="0"/>
           <w:bCs w:val="0"/>
@@ -474,16 +846,54 @@
           <w:sz w:val="24"/>
           <w:szCs w:val="24"/>
         </w:rPr>
-        <w:t xml:space="preserve"> and plane.</w:t>
-      </w:r>
-      <w:r>
-        <w:rPr>
-          <w:b w:val="0"/>
-          <w:bCs w:val="0"/>
-          <w:sz w:val="24"/>
-          <w:szCs w:val="24"/>
-        </w:rPr>
-        <w:t xml:space="preserve"> T</w:t>
+        <w:t xml:space="preserve"> and plane. </w:t>
+      </w:r>
+      <w:r>
+        <w:rPr>
+          <w:b w:val="0"/>
+          <w:bCs w:val="0"/>
+          <w:sz w:val="24"/>
+          <w:szCs w:val="24"/>
+        </w:rPr>
+        <w:t xml:space="preserve">Sources of energy include </w:t>
+      </w:r>
+      <w:r>
+        <w:rPr>
+          <w:b w:val="0"/>
+          <w:bCs w:val="0"/>
+          <w:sz w:val="24"/>
+          <w:szCs w:val="24"/>
+        </w:rPr>
+        <w:t xml:space="preserve">oil, gas, solar, wind </w:t>
+      </w:r>
+      <w:proofErr w:type="gramStart"/>
+      <w:r>
+        <w:rPr>
+          <w:b w:val="0"/>
+          <w:bCs w:val="0"/>
+          <w:sz w:val="24"/>
+          <w:szCs w:val="24"/>
+        </w:rPr>
+        <w:t>etc..</w:t>
+      </w:r>
+      <w:proofErr w:type="gramEnd"/>
+      <w:r>
+        <w:rPr>
+          <w:b w:val="0"/>
+          <w:bCs w:val="0"/>
+          <w:sz w:val="24"/>
+          <w:szCs w:val="24"/>
+        </w:rPr>
+        <w:t xml:space="preserve"> </w:t>
+      </w:r>
+      <w:r>
+        <w:rPr>
+          <w:b w:val="0"/>
+          <w:bCs w:val="0"/>
+          <w:sz w:val="24"/>
+          <w:szCs w:val="24"/>
+        </w:rPr>
+        <w:t>T</w:t>
       </w:r>
       <w:r>
         <w:rPr>
@@ -561,13 +971,16 @@
     <w:p>
       <w:pPr>
         <w:pStyle w:val="Heading3"/>
-        <w:rPr>
-          <w:sz w:val="24"/>
-          <w:szCs w:val="24"/>
-        </w:rPr>
-      </w:pPr>
-      <w:r>
-        <w:rPr>
+        <w:spacing w:before="0" w:beforeAutospacing="0" w:after="120" w:afterAutospacing="0"/>
+        <w:rPr>
+          <w:color w:val="00B050"/>
+          <w:sz w:val="24"/>
+          <w:szCs w:val="24"/>
+        </w:rPr>
+      </w:pPr>
+      <w:r>
+        <w:rPr>
+          <w:color w:val="00B050"/>
           <w:sz w:val="24"/>
           <w:szCs w:val="24"/>
         </w:rPr>
@@ -577,6 +990,7 @@
     <w:p>
       <w:pPr>
         <w:pStyle w:val="NormalWeb"/>
+        <w:spacing w:before="0" w:beforeAutospacing="0" w:after="120" w:afterAutospacing="0"/>
         <w:rPr>
           <w:rStyle w:val="tooltip-inner-cust"/>
         </w:rPr>
@@ -585,26 +999,13 @@
         <w:rPr>
           <w:rStyle w:val="tooltip-inner-cust"/>
         </w:rPr>
-        <w:t xml:space="preserve">Environmental Sustainability of energy systems represents the transition of a country’s energy system towards mitigating and avoiding potential environmental harm and climate change impacts. The dimension focuses on productivity and efficiency of generation, transmission and distribution, decarbonisation, and air </w:t>
-      </w:r>
-      <w:proofErr w:type="spellStart"/>
-      <w:r>
-        <w:rPr>
-          <w:rStyle w:val="tooltip-inner-cust"/>
-        </w:rPr>
-        <w:t>quality.</w:t>
-      </w:r>
-      <w:r>
-        <w:rPr>
-          <w:rStyle w:val="tooltip-inner-cust"/>
-        </w:rPr>
-        <w:t xml:space="preserve"> </w:t>
-      </w:r>
-      <w:proofErr w:type="spellEnd"/>
+        <w:t xml:space="preserve">Environmental Sustainability of energy systems represents the transition of a country’s energy system towards mitigating and avoiding potential environmental harm and climate change impacts. The dimension focuses on productivity and efficiency of generation, transmission and distribution, decarbonisation, and air quality. </w:t>
+      </w:r>
     </w:p>
     <w:p>
       <w:pPr>
         <w:pStyle w:val="NormalWeb"/>
+        <w:spacing w:before="0" w:beforeAutospacing="0" w:after="120" w:afterAutospacing="0"/>
       </w:pPr>
       <w:r>
         <w:t>Globally, we draw most of our energy from oil, coal, and natural gas. These fossil fuels account for 80% of the world’s energy mix. These sources of energy have negative effects on our planet by releasing greenhouse gases into the atmosphere and are a huge contributor to the climate crisis. Sustainable energy focuses on meeting the energy demands of today without negatively impacting future generations. Hydro, solar, and wind power are all considered more sustainable sources of energy as they come from renewable sources. Other low-carbon options, such as nuclear power, may be a big part of our energy mix in the future but there are still ongoing debates about its sustainability when it comes to nuclear waste.  </w:t>
@@ -612,12 +1013,13 @@
     </w:p>
     <w:p>
       <w:pPr>
-        <w:spacing w:before="100" w:beforeAutospacing="1" w:after="100" w:afterAutospacing="1"/>
+        <w:spacing w:after="120"/>
         <w:outlineLvl w:val="2"/>
         <w:rPr>
           <w:rFonts w:ascii="Times New Roman" w:eastAsia="Times New Roman" w:hAnsi="Times New Roman" w:cs="Times New Roman"/>
           <w:b/>
           <w:bCs/>
+          <w:color w:val="FF0000"/>
           <w:lang w:eastAsia="en-GB"/>
         </w:rPr>
       </w:pPr>
@@ -626,6 +1028,7 @@
           <w:rFonts w:ascii="Times New Roman" w:eastAsia="Times New Roman" w:hAnsi="Times New Roman" w:cs="Times New Roman"/>
           <w:b/>
           <w:bCs/>
+          <w:color w:val="FF0000"/>
           <w:lang w:eastAsia="en-GB"/>
         </w:rPr>
         <w:t>Security </w:t>
@@ -633,7 +1036,7 @@
     </w:p>
     <w:p>
       <w:pPr>
-        <w:spacing w:before="100" w:beforeAutospacing="1" w:after="100" w:afterAutospacing="1"/>
+        <w:spacing w:after="120"/>
         <w:rPr>
           <w:rFonts w:ascii="Times New Roman" w:eastAsia="Times New Roman" w:hAnsi="Times New Roman" w:cs="Times New Roman"/>
           <w:lang w:eastAsia="en-GB"/>
@@ -665,7 +1068,7 @@
     </w:p>
     <w:p>
       <w:pPr>
-        <w:spacing w:before="100" w:beforeAutospacing="1" w:after="100" w:afterAutospacing="1"/>
+        <w:spacing w:after="120"/>
         <w:rPr>
           <w:rFonts w:ascii="Times New Roman" w:eastAsia="Times New Roman" w:hAnsi="Times New Roman" w:cs="Times New Roman"/>
           <w:lang w:eastAsia="en-GB"/>
@@ -682,13 +1085,16 @@
     <w:p>
       <w:pPr>
         <w:pStyle w:val="Heading3"/>
-        <w:rPr>
-          <w:sz w:val="24"/>
-          <w:szCs w:val="24"/>
-        </w:rPr>
-      </w:pPr>
-      <w:r>
-        <w:rPr>
+        <w:spacing w:before="0" w:beforeAutospacing="0" w:after="120" w:afterAutospacing="0"/>
+        <w:rPr>
+          <w:color w:val="4472C4" w:themeColor="accent1"/>
+          <w:sz w:val="24"/>
+          <w:szCs w:val="24"/>
+        </w:rPr>
+      </w:pPr>
+      <w:r>
+        <w:rPr>
+          <w:color w:val="4472C4" w:themeColor="accent1"/>
           <w:sz w:val="24"/>
           <w:szCs w:val="24"/>
         </w:rPr>
@@ -698,6 +1104,7 @@
     <w:p>
       <w:pPr>
         <w:pStyle w:val="Heading3"/>
+        <w:spacing w:before="0" w:beforeAutospacing="0" w:after="120" w:afterAutospacing="0"/>
         <w:rPr>
           <w:sz w:val="24"/>
           <w:szCs w:val="24"/>
@@ -711,7 +1118,7 @@
           <w:sz w:val="24"/>
           <w:szCs w:val="24"/>
         </w:rPr>
-        <w:t>Accessibility</w:t>
+        <w:t>Accessibility relates to a country’s ability to provide universal access to reliable, affordable, and abundant energy for domestic and commercial use. The dimension captures basic access to electricity and clean cooking fuels and technologies, access to prosperity-enabling levels of energy consumption, and affordability of electricity, gas, and fuel.</w:t>
       </w:r>
       <w:r>
         <w:rPr>
@@ -723,30 +1130,11 @@
         </w:rPr>
         <w:t xml:space="preserve"> </w:t>
       </w:r>
-      <w:r>
-        <w:rPr>
-          <w:rStyle w:val="tooltip-inner-cust"/>
-          <w:b w:val="0"/>
-          <w:bCs w:val="0"/>
-          <w:sz w:val="24"/>
-          <w:szCs w:val="24"/>
-        </w:rPr>
-        <w:t>relates to a</w:t>
-      </w:r>
-      <w:r>
-        <w:rPr>
-          <w:rStyle w:val="tooltip-inner-cust"/>
-          <w:b w:val="0"/>
-          <w:bCs w:val="0"/>
-          <w:sz w:val="24"/>
-          <w:szCs w:val="24"/>
-        </w:rPr>
-        <w:t xml:space="preserve"> country’s ability to provide universal access to reliable, affordable, and abundant energy for domestic and commercial use. The dimension captures basic access to electricity and clean cooking fuels and technologies, access to prosperity-enabling levels of energy consumption, and affordability of electricity, gas, and fuel.</w:t>
-      </w:r>
     </w:p>
     <w:p>
       <w:pPr>
         <w:pStyle w:val="NormalWeb"/>
+        <w:spacing w:before="0" w:beforeAutospacing="0" w:after="120" w:afterAutospacing="0"/>
       </w:pPr>
       <w:r>
         <w:t xml:space="preserve">We need energy to live our </w:t>
@@ -757,16 +1145,16 @@
       </w:r>
       <w:proofErr w:type="spellEnd"/>
       <w:r>
-        <w:t xml:space="preserve"> lives: to heat our homes, run our cars and public transport and power the lights in buildings. It is important that the energy that we use is affordable and accessible to everyone. According to the International Energy Agency’s 2020 report, solar power is the cheapest source of electricity in history, with wind power not too far </w:t>
-      </w:r>
-      <w:r>
-        <w:lastRenderedPageBreak/>
-        <w:t>behind. This is partly down to more efficient solar plants and wind turbines to allow for better energy generation.  </w:t>
+        <w:t xml:space="preserve"> lives: to heat our homes, run our cars and public transport and power the lights in buildings. It is important that the energy that we use is affordable and accessible to everyone. According to the International Energy Agency’s 2020 report, solar power is the cheapest source of electricity in history, with wind power not too far behind. This is partly down to more efficient solar plants and wind turbines to allow for better energy generation.  </w:t>
+      </w:r>
+      <w:r>
+        <w:t>However, issues include whether they allow reliable energy provision.</w:t>
       </w:r>
     </w:p>
     <w:p>
       <w:pPr>
         <w:pStyle w:val="NormalWeb"/>
+        <w:spacing w:before="0" w:beforeAutospacing="0" w:after="120" w:afterAutospacing="0"/>
       </w:pPr>
       <w:r>
         <w:t>We can also improve energy affordability by making more energy efficient products. Gadgets that take less energy to power can help drive down energy costs by lessening demand.  </w:t>
@@ -774,14 +1162,67 @@
     </w:p>
     <w:p>
       <w:pPr>
-        <w:rPr>
-          <w:rFonts w:ascii="Times New Roman" w:hAnsi="Times New Roman" w:cs="Times New Roman"/>
-        </w:rPr>
-      </w:pPr>
+        <w:pStyle w:val="NormalWeb"/>
+        <w:spacing w:before="0" w:beforeAutospacing="0" w:after="120" w:afterAutospacing="0"/>
+      </w:pPr>
+    </w:p>
+    <w:p>
+      <w:pPr>
+        <w:pStyle w:val="NormalWeb"/>
+        <w:spacing w:before="0" w:beforeAutospacing="0" w:after="120" w:afterAutospacing="0"/>
+      </w:pPr>
+      <w:r>
+        <w:t>Finally, please</w:t>
+      </w:r>
+      <w:r>
+        <w:t xml:space="preserve"> watch this </w:t>
+      </w:r>
+      <w:proofErr w:type="gramStart"/>
+      <w:r>
+        <w:t>3 minute</w:t>
+      </w:r>
+      <w:proofErr w:type="gramEnd"/>
+      <w:r>
+        <w:t xml:space="preserve"> video on the energy trilemma</w:t>
+      </w:r>
+      <w:r>
+        <w:t xml:space="preserve">: </w:t>
+      </w:r>
+      <w:hyperlink r:id="rId6" w:history="1">
+        <w:r>
+          <w:rPr>
+            <w:rStyle w:val="Hyperlink"/>
+          </w:rPr>
+          <w:t>https://www.youtube.com/watch?v=CI4DnLsANJM</w:t>
+        </w:r>
+      </w:hyperlink>
+      <w:r>
+        <w:t xml:space="preserve"> </w:t>
+      </w:r>
+    </w:p>
+    <w:p>
+      <w:pPr>
+        <w:pStyle w:val="NormalWeb"/>
+        <w:spacing w:before="0" w:beforeAutospacing="0" w:after="120" w:afterAutospacing="0"/>
+      </w:pPr>
+      <w:r>
+        <w:t>If you have questions, email Sean (</w:t>
+      </w:r>
+      <w:hyperlink r:id="rId7" w:history="1">
+        <w:r>
+          <w:rPr>
+            <w:rStyle w:val="Hyperlink"/>
+          </w:rPr>
+          <w:t>RobertsS55@cardiff.ac.uk</w:t>
+        </w:r>
+      </w:hyperlink>
+      <w:r>
+        <w:t>)</w:t>
+      </w:r>
     </w:p>
     <w:sectPr>
       <w:pgSz w:w="11906" w:h="16838"/>
-      <w:pgMar w:top="1440" w:right="1440" w:bottom="1440" w:left="1440" w:header="708" w:footer="708" w:gutter="0"/>
+      <w:pgMar w:top="922" w:right="1440" w:bottom="738" w:left="1440" w:header="708" w:footer="708" w:gutter="0"/>
       <w:cols w:space="708"/>
       <w:docGrid w:linePitch="360"/>
     </w:sectPr>

</xml_diff>